<commit_message>
update intro and problem scope
</commit_message>
<xml_diff>
--- a/Submissions/Proposals/491A New Proposal.docx
+++ b/Submissions/Proposals/491A New Proposal.docx
@@ -38,7 +38,6 @@
       </w:pPr>
       <w:bookmarkStart w:id="2" w:name="_ed8c8ns4fgez" w:colFirst="0" w:colLast="0"/>
       <w:bookmarkEnd w:id="2"/>
-      <w:proofErr w:type="spellStart"/>
       <w:r>
         <w:rPr>
           <w:color w:val="000000" w:themeColor="text1"/>
@@ -47,7 +46,6 @@
         </w:rPr>
         <w:t>PMtoGo</w:t>
       </w:r>
-      <w:proofErr w:type="spellEnd"/>
       <w:r>
         <w:rPr>
           <w:color w:val="000000" w:themeColor="text1"/>
@@ -803,24 +801,73 @@
         <w:t>Introduction</w:t>
       </w:r>
     </w:p>
-    <w:p/>
-    <w:p>
-      <w:pPr>
-        <w:pStyle w:val="ListParagraph"/>
-        <w:numPr>
-          <w:ilvl w:val="0"/>
-          <w:numId w:val="9"/>
-        </w:numPr>
-      </w:pPr>
-      <w:r>
-        <w:t xml:space="preserve">Property managers and the common property owners </w:t>
-      </w:r>
-    </w:p>
     <w:p>
       <w:pPr>
         <w:ind w:left="0"/>
       </w:pPr>
       <w:r>
+        <w:t>M</w:t>
+      </w:r>
+      <w:r>
+        <w:t xml:space="preserve">ost </w:t>
+      </w:r>
+      <w:r>
+        <w:t xml:space="preserve">property management </w:t>
+      </w:r>
+      <w:r>
+        <w:t xml:space="preserve">software </w:t>
+      </w:r>
+      <w:r>
+        <w:t>provides</w:t>
+      </w:r>
+      <w:r>
+        <w:t xml:space="preserve"> property owners, </w:t>
+      </w:r>
+      <w:r>
+        <w:t>managers,</w:t>
+      </w:r>
+      <w:r>
+        <w:t xml:space="preserve"> and landlords the foundation to keep track of their finances and business needs. These applications are tailored towards the residential bookkeeping and </w:t>
+      </w:r>
+      <w:r>
+        <w:t xml:space="preserve">tenant management side of a property. </w:t>
+      </w:r>
+      <w:r>
+        <w:t>However,</w:t>
+      </w:r>
+      <w:r>
+        <w:t xml:space="preserve"> w</w:t>
+      </w:r>
+      <w:r>
+        <w:t xml:space="preserve">hat these applications </w:t>
+      </w:r>
+      <w:r>
+        <w:t>lack,</w:t>
+      </w:r>
+      <w:r>
+        <w:t xml:space="preserve"> and overlook is arguably the most important factor </w:t>
+      </w:r>
+      <w:r>
+        <w:t xml:space="preserve">of property management, </w:t>
+      </w:r>
+      <w:r>
+        <w:t xml:space="preserve">the </w:t>
+      </w:r>
+      <w:r>
+        <w:rPr>
+          <w:u w:val="single"/>
+        </w:rPr>
+        <w:t>physical property.</w:t>
+      </w:r>
+      <w:r>
+        <w:t xml:space="preserve"> </w:t>
+      </w:r>
+    </w:p>
+    <w:p>
+      <w:pPr>
+        <w:ind w:left="0"/>
+      </w:pPr>
+      <w:r>
         <w:t xml:space="preserve">Property management software </w:t>
       </w:r>
       <w:r>
@@ -830,7 +877,10 @@
         <w:t xml:space="preserve">focus on the </w:t>
       </w:r>
       <w:r>
-        <w:t>bookkeeping</w:t>
+        <w:t>account</w:t>
+      </w:r>
+      <w:r>
+        <w:t>ing</w:t>
       </w:r>
       <w:r>
         <w:t xml:space="preserve"> aspect of </w:t>
@@ -839,7 +889,7 @@
         <w:t xml:space="preserve">a business rather than the property itself. Property value and appearance need to be </w:t>
       </w:r>
       <w:r>
-        <w:t>preserved</w:t>
+        <w:t>maintained</w:t>
       </w:r>
       <w:r>
         <w:t xml:space="preserve">, </w:t>
@@ -848,85 +898,112 @@
         <w:t>restored,</w:t>
       </w:r>
       <w:r>
+        <w:t xml:space="preserve"> </w:t>
+      </w:r>
+      <w:r>
+        <w:t>and preserved</w:t>
+      </w:r>
+      <w:r>
+        <w:t>.</w:t>
+      </w:r>
+      <w:r>
+        <w:t xml:space="preserve"> </w:t>
+      </w:r>
+      <w:r>
+        <w:t xml:space="preserve">Algorithmic Alchemist proposes </w:t>
+      </w:r>
+      <w:r>
+        <w:t>a</w:t>
+      </w:r>
+      <w:r>
+        <w:t xml:space="preserve"> w</w:t>
+      </w:r>
+      <w:r>
+        <w:t>eb application that will allow</w:t>
+      </w:r>
+      <w:r>
+        <w:t xml:space="preserve"> the common</w:t>
+      </w:r>
+      <w:r>
+        <w:t xml:space="preserve"> property owner and manager to manage the services done to their property</w:t>
+      </w:r>
+      <w:r>
+        <w:t xml:space="preserve">, services that need </w:t>
+      </w:r>
+      <w:r>
+        <w:t>to be done</w:t>
+      </w:r>
+      <w:r>
+        <w:t>,</w:t>
+      </w:r>
+      <w:r>
+        <w:t xml:space="preserve"> </w:t>
+      </w:r>
+      <w:r>
+        <w:t>and much more.</w:t>
+      </w:r>
+      <w:r>
+        <w:t xml:space="preserve"> </w:t>
+      </w:r>
+      <w:r>
+        <w:t xml:space="preserve">On the other </w:t>
+      </w:r>
+      <w:r>
+        <w:t>hand,</w:t>
+      </w:r>
+      <w:r>
+        <w:t xml:space="preserve"> </w:t>
+      </w:r>
+      <w:r>
+        <w:t xml:space="preserve">maintenance and property services </w:t>
+      </w:r>
+      <w:r>
+        <w:t>companies</w:t>
+      </w:r>
+      <w:r>
+        <w:t xml:space="preserve"> will be abl</w:t>
+      </w:r>
+      <w:r>
+        <w:t>e to incorporate</w:t>
+      </w:r>
+      <w:r>
+        <w:t xml:space="preserve"> and utilize</w:t>
+      </w:r>
+      <w:r>
+        <w:t xml:space="preserve"> th</w:t>
+      </w:r>
+      <w:r>
+        <w:t>is</w:t>
+      </w:r>
+      <w:r>
+        <w:t xml:space="preserve"> </w:t>
+      </w:r>
+      <w:r>
+        <w:t>application</w:t>
+      </w:r>
+      <w:r>
+        <w:t xml:space="preserve"> </w:t>
+      </w:r>
+      <w:r>
+        <w:t xml:space="preserve">to provide their customers with </w:t>
+      </w:r>
+      <w:r>
+        <w:t>a tool</w:t>
+      </w:r>
+      <w:r>
+        <w:t xml:space="preserve"> </w:t>
+      </w:r>
+      <w:r>
+        <w:t xml:space="preserve">to </w:t>
+      </w:r>
+      <w:r>
+        <w:t>oversee</w:t>
+      </w:r>
+      <w:r>
         <w:t xml:space="preserve"> and </w:t>
       </w:r>
       <w:r>
-        <w:t>serviced.</w:t>
-      </w:r>
-      <w:r>
-        <w:t xml:space="preserve"> </w:t>
-      </w:r>
-      <w:r>
-        <w:t xml:space="preserve">Algorithmic Alchemist proposes </w:t>
-      </w:r>
-      <w:r>
-        <w:t>a</w:t>
-      </w:r>
-      <w:r>
-        <w:t xml:space="preserve"> w</w:t>
-      </w:r>
-      <w:r>
-        <w:t>eb application that will allow property owners and managers to manage the services done to their property</w:t>
-      </w:r>
-      <w:r>
-        <w:t xml:space="preserve">, services that need </w:t>
-      </w:r>
-      <w:r>
-        <w:t xml:space="preserve">to be done </w:t>
-      </w:r>
-      <w:r>
-        <w:t>and much more.</w:t>
-      </w:r>
-      <w:r>
-        <w:t xml:space="preserve"> </w:t>
-      </w:r>
-      <w:r>
-        <w:t xml:space="preserve">On the other </w:t>
-      </w:r>
-      <w:r>
-        <w:t>hand,</w:t>
-      </w:r>
-      <w:r>
-        <w:t xml:space="preserve"> </w:t>
-      </w:r>
-      <w:r>
-        <w:t xml:space="preserve">maintenance and property services </w:t>
-      </w:r>
-      <w:r>
-        <w:t>companies</w:t>
-      </w:r>
-      <w:r>
-        <w:t xml:space="preserve"> will be abl</w:t>
-      </w:r>
-      <w:r>
-        <w:t>e to incorporate</w:t>
-      </w:r>
-      <w:r>
-        <w:t xml:space="preserve"> and utilize</w:t>
-      </w:r>
-      <w:r>
-        <w:t xml:space="preserve"> th</w:t>
-      </w:r>
-      <w:r>
-        <w:t>is</w:t>
-      </w:r>
-      <w:r>
-        <w:t xml:space="preserve"> </w:t>
-      </w:r>
-      <w:r>
-        <w:t>application</w:t>
-      </w:r>
-      <w:r>
-        <w:t xml:space="preserve"> </w:t>
-      </w:r>
-      <w:r>
-        <w:t xml:space="preserve">to provide their customers with </w:t>
-      </w:r>
-      <w:r>
-        <w:t>a tool</w:t>
-      </w:r>
-      <w:r>
-        <w:t xml:space="preserve"> oversee</w:t>
+        <w:t>manage</w:t>
       </w:r>
       <w:r>
         <w:t xml:space="preserve"> their services with that company such as cancelling or requesting additional work to be done to their property</w:t>
@@ -936,6 +1013,17 @@
       </w:r>
     </w:p>
     <w:p/>
+    <w:p>
+      <w:r>
+        <w:t xml:space="preserve">**To be removed ** </w:t>
+      </w:r>
+      <w:r>
+        <w:t xml:space="preserve">We are requesting an application where clients associated with a maintenance company can request additional services, service frequency changes, cancel services, maintenance walk-throughs, and appointments with the company's representatives for complicated request assistance. </w:t>
+      </w:r>
+      <w:r>
+        <w:t>**</w:t>
+      </w:r>
+    </w:p>
     <w:p>
       <w:pPr>
         <w:rPr>
@@ -944,20 +1032,12 @@
           <w:bCs/>
         </w:rPr>
       </w:pPr>
-      <w:r>
-        <w:t xml:space="preserve">**To be removed ** </w:t>
-      </w:r>
-      <w:r>
-        <w:t>We are requesting an application where clients associated with a maintenance company can request additional services, service frequency changes, cancel services, maintenance walk-throughs, and appointments with the company's representatives for complicated</w:t>
-      </w:r>
-      <w:r>
-        <w:t xml:space="preserve"> request assistance. </w:t>
-      </w:r>
-      <w:r>
-        <w:t>**</w:t>
-      </w:r>
-    </w:p>
-    <w:p/>
+    </w:p>
+    <w:p>
+      <w:r>
+        <w:t>**Value**</w:t>
+      </w:r>
+    </w:p>
     <w:p>
       <w:pPr>
         <w:numPr>
@@ -967,10 +1047,7 @@
         <w:ind w:hanging="726"/>
       </w:pPr>
       <w:r>
-        <w:t xml:space="preserve">Provide around-the-clock access to company </w:t>
-      </w:r>
-      <w:r>
-        <w:t>services and resources</w:t>
+        <w:t>Provide around-the-clock access to company services and resources</w:t>
       </w:r>
     </w:p>
     <w:p>
@@ -1013,6 +1090,9 @@
       <w:pPr>
         <w:ind w:left="0"/>
       </w:pPr>
+      <w:r>
+        <w:t>**</w:t>
+      </w:r>
     </w:p>
     <w:p>
       <w:pPr>
@@ -1020,14 +1100,6 @@
           <w:rFonts w:ascii="Rockwell Light" w:hAnsi="Rockwell Light"/>
         </w:rPr>
       </w:pPr>
-    </w:p>
-    <w:p>
-      <w:r>
-        <w:t>The objective of this Request for Proposal is to locate a</w:t>
-      </w:r>
-      <w:r>
-        <w:t xml:space="preserve"> source that will provide the best overall value to Algorithmic Alchemist. </w:t>
-      </w:r>
     </w:p>
     <w:p/>
     <w:p>
@@ -1102,7 +1174,23 @@
           <w:sz w:val="28"/>
           <w:szCs w:val="28"/>
         </w:rPr>
-        <w:t xml:space="preserve">Property managers and owners lack a foundation to effectively take care and improve their property appearance and value. </w:t>
+        <w:t xml:space="preserve">Property managers and owners lack a foundation to effectively </w:t>
+      </w:r>
+      <w:r>
+        <w:rPr>
+          <w:color w:val="auto"/>
+          <w:sz w:val="28"/>
+          <w:szCs w:val="28"/>
+        </w:rPr>
+        <w:t>manage</w:t>
+      </w:r>
+      <w:r>
+        <w:rPr>
+          <w:color w:val="auto"/>
+          <w:sz w:val="28"/>
+          <w:szCs w:val="28"/>
+        </w:rPr>
+        <w:t xml:space="preserve"> and improve their property appearance and value. </w:t>
       </w:r>
       <w:r>
         <w:rPr>
@@ -1118,7 +1206,328 @@
           <w:sz w:val="28"/>
           <w:szCs w:val="28"/>
         </w:rPr>
-        <w:t xml:space="preserve">focus on </w:t>
+        <w:t xml:space="preserve">focus on residential </w:t>
+      </w:r>
+      <w:r>
+        <w:rPr>
+          <w:color w:val="auto"/>
+          <w:sz w:val="28"/>
+          <w:szCs w:val="28"/>
+        </w:rPr>
+        <w:t>business</w:t>
+      </w:r>
+      <w:r>
+        <w:rPr>
+          <w:color w:val="auto"/>
+          <w:sz w:val="28"/>
+          <w:szCs w:val="28"/>
+        </w:rPr>
+        <w:t>es</w:t>
+      </w:r>
+      <w:r>
+        <w:rPr>
+          <w:color w:val="auto"/>
+          <w:sz w:val="28"/>
+          <w:szCs w:val="28"/>
+        </w:rPr>
+        <w:t xml:space="preserve"> </w:t>
+      </w:r>
+      <w:r>
+        <w:rPr>
+          <w:color w:val="auto"/>
+          <w:sz w:val="28"/>
+          <w:szCs w:val="28"/>
+        </w:rPr>
+        <w:t xml:space="preserve">and the </w:t>
+      </w:r>
+      <w:r>
+        <w:rPr>
+          <w:color w:val="auto"/>
+          <w:sz w:val="28"/>
+          <w:szCs w:val="28"/>
+        </w:rPr>
+        <w:t xml:space="preserve">booking keeping aspect of a </w:t>
+      </w:r>
+      <w:r>
+        <w:rPr>
+          <w:color w:val="auto"/>
+          <w:sz w:val="28"/>
+          <w:szCs w:val="28"/>
+        </w:rPr>
+        <w:t>property</w:t>
+      </w:r>
+      <w:r>
+        <w:rPr>
+          <w:color w:val="auto"/>
+          <w:sz w:val="28"/>
+          <w:szCs w:val="28"/>
+        </w:rPr>
+        <w:t xml:space="preserve">. For instance, </w:t>
+      </w:r>
+      <w:r>
+        <w:rPr>
+          <w:color w:val="auto"/>
+          <w:sz w:val="28"/>
+          <w:szCs w:val="28"/>
+        </w:rPr>
+        <w:t xml:space="preserve">the top property manager application, </w:t>
+      </w:r>
+      <w:r>
+        <w:rPr>
+          <w:color w:val="auto"/>
+          <w:sz w:val="28"/>
+          <w:szCs w:val="28"/>
+        </w:rPr>
+        <w:t>Buildium allows its users to keep track of rental payment</w:t>
+      </w:r>
+      <w:r>
+        <w:rPr>
+          <w:color w:val="auto"/>
+          <w:sz w:val="28"/>
+          <w:szCs w:val="28"/>
+        </w:rPr>
+        <w:t xml:space="preserve">s, </w:t>
+      </w:r>
+      <w:r>
+        <w:rPr>
+          <w:color w:val="auto"/>
+          <w:sz w:val="28"/>
+          <w:szCs w:val="28"/>
+        </w:rPr>
+        <w:t>vacancies,</w:t>
+      </w:r>
+      <w:r>
+        <w:rPr>
+          <w:color w:val="auto"/>
+          <w:sz w:val="28"/>
+          <w:szCs w:val="28"/>
+        </w:rPr>
+        <w:t xml:space="preserve"> and </w:t>
+      </w:r>
+      <w:r>
+        <w:rPr>
+          <w:color w:val="auto"/>
+          <w:sz w:val="28"/>
+          <w:szCs w:val="28"/>
+          <w:u w:val="single"/>
+        </w:rPr>
+        <w:t>tenant information</w:t>
+      </w:r>
+      <w:r>
+        <w:rPr>
+          <w:color w:val="auto"/>
+          <w:sz w:val="28"/>
+          <w:szCs w:val="28"/>
+        </w:rPr>
+        <w:t>[softwareadvice]</w:t>
+      </w:r>
+      <w:r>
+        <w:rPr>
+          <w:color w:val="auto"/>
+          <w:sz w:val="28"/>
+          <w:szCs w:val="28"/>
+        </w:rPr>
+        <w:t xml:space="preserve">. </w:t>
+      </w:r>
+      <w:r>
+        <w:rPr>
+          <w:color w:val="auto"/>
+          <w:sz w:val="28"/>
+          <w:szCs w:val="28"/>
+        </w:rPr>
+        <w:t xml:space="preserve"> </w:t>
+      </w:r>
+      <w:r>
+        <w:rPr>
+          <w:color w:val="auto"/>
+          <w:sz w:val="28"/>
+          <w:szCs w:val="28"/>
+        </w:rPr>
+        <w:t>However, you need to attract and retain tenants first and foremost. Besides</w:t>
+      </w:r>
+      <w:r>
+        <w:rPr>
+          <w:color w:val="auto"/>
+          <w:sz w:val="28"/>
+          <w:szCs w:val="28"/>
+        </w:rPr>
+        <w:t xml:space="preserve">, </w:t>
+      </w:r>
+      <w:r>
+        <w:rPr>
+          <w:color w:val="auto"/>
+          <w:sz w:val="28"/>
+          <w:szCs w:val="28"/>
+        </w:rPr>
+        <w:t>Hales Property Management</w:t>
+      </w:r>
+      <w:r>
+        <w:rPr>
+          <w:color w:val="auto"/>
+          <w:sz w:val="28"/>
+          <w:szCs w:val="28"/>
+        </w:rPr>
+        <w:t xml:space="preserve">s </w:t>
+      </w:r>
+      <w:r>
+        <w:rPr>
+          <w:color w:val="auto"/>
+          <w:sz w:val="28"/>
+          <w:szCs w:val="28"/>
+        </w:rPr>
+        <w:t>published an</w:t>
+      </w:r>
+      <w:r>
+        <w:rPr>
+          <w:color w:val="auto"/>
+          <w:sz w:val="28"/>
+          <w:szCs w:val="28"/>
+        </w:rPr>
+        <w:t xml:space="preserve"> article </w:t>
+      </w:r>
+      <w:r>
+        <w:rPr>
+          <w:color w:val="auto"/>
+          <w:sz w:val="28"/>
+          <w:szCs w:val="28"/>
+        </w:rPr>
+        <w:t>titled “8</w:t>
+      </w:r>
+      <w:r>
+        <w:rPr>
+          <w:color w:val="auto"/>
+          <w:sz w:val="28"/>
+          <w:szCs w:val="28"/>
+        </w:rPr>
+        <w:t xml:space="preserve"> </w:t>
+      </w:r>
+      <w:r>
+        <w:rPr>
+          <w:color w:val="auto"/>
+          <w:sz w:val="28"/>
+          <w:szCs w:val="28"/>
+        </w:rPr>
+        <w:t>w</w:t>
+      </w:r>
+      <w:r>
+        <w:rPr>
+          <w:color w:val="auto"/>
+          <w:sz w:val="28"/>
+          <w:szCs w:val="28"/>
+        </w:rPr>
+        <w:t xml:space="preserve">ays to make your </w:t>
+      </w:r>
+      <w:r>
+        <w:rPr>
+          <w:color w:val="auto"/>
+          <w:sz w:val="28"/>
+          <w:szCs w:val="28"/>
+        </w:rPr>
+        <w:t>rental</w:t>
+      </w:r>
+      <w:r>
+        <w:rPr>
+          <w:color w:val="auto"/>
+          <w:sz w:val="28"/>
+          <w:szCs w:val="28"/>
+        </w:rPr>
+        <w:t xml:space="preserve"> property more </w:t>
+      </w:r>
+      <w:r>
+        <w:rPr>
+          <w:color w:val="auto"/>
+          <w:sz w:val="28"/>
+          <w:szCs w:val="28"/>
+        </w:rPr>
+        <w:t>appealing</w:t>
+      </w:r>
+      <w:r>
+        <w:rPr>
+          <w:color w:val="auto"/>
+          <w:sz w:val="28"/>
+          <w:szCs w:val="28"/>
+        </w:rPr>
+        <w:t xml:space="preserve"> </w:t>
+      </w:r>
+      <w:r>
+        <w:rPr>
+          <w:color w:val="auto"/>
+          <w:sz w:val="28"/>
+          <w:szCs w:val="28"/>
+        </w:rPr>
+        <w:t xml:space="preserve">to prospective tenants” </w:t>
+      </w:r>
+      <w:r>
+        <w:rPr>
+          <w:color w:val="auto"/>
+          <w:sz w:val="28"/>
+          <w:szCs w:val="28"/>
+        </w:rPr>
+        <w:t>in 20</w:t>
+      </w:r>
+      <w:r>
+        <w:rPr>
+          <w:color w:val="auto"/>
+          <w:sz w:val="28"/>
+          <w:szCs w:val="28"/>
+        </w:rPr>
+        <w:t xml:space="preserve">21 with each listing pertaining to the </w:t>
+      </w:r>
+      <w:r>
+        <w:rPr>
+          <w:color w:val="auto"/>
+          <w:sz w:val="28"/>
+          <w:szCs w:val="28"/>
+        </w:rPr>
+        <w:t>property’s</w:t>
+      </w:r>
+      <w:r>
+        <w:rPr>
+          <w:color w:val="auto"/>
+          <w:sz w:val="28"/>
+          <w:szCs w:val="28"/>
+        </w:rPr>
+        <w:t xml:space="preserve"> appearance</w:t>
+      </w:r>
+      <w:r>
+        <w:rPr>
+          <w:color w:val="auto"/>
+          <w:sz w:val="28"/>
+          <w:szCs w:val="28"/>
+        </w:rPr>
+        <w:t xml:space="preserve"> and upkeep</w:t>
+      </w:r>
+      <w:r>
+        <w:rPr>
+          <w:color w:val="auto"/>
+          <w:sz w:val="28"/>
+          <w:szCs w:val="28"/>
+        </w:rPr>
+        <w:t xml:space="preserve">. </w:t>
+      </w:r>
+      <w:r>
+        <w:rPr>
+          <w:color w:val="auto"/>
+          <w:sz w:val="28"/>
+          <w:szCs w:val="28"/>
+        </w:rPr>
+        <w:t>Property Man</w:t>
+      </w:r>
+      <w:r>
+        <w:rPr>
+          <w:color w:val="auto"/>
+          <w:sz w:val="28"/>
+          <w:szCs w:val="28"/>
+        </w:rPr>
+        <w:t xml:space="preserve">ager to Go </w:t>
+      </w:r>
+      <w:r>
+        <w:rPr>
+          <w:color w:val="auto"/>
+          <w:sz w:val="28"/>
+          <w:szCs w:val="28"/>
+        </w:rPr>
+        <w:t xml:space="preserve">will allow for </w:t>
       </w:r>
       <w:r>
         <w:rPr>
@@ -1134,120 +1543,6 @@
           <w:sz w:val="28"/>
           <w:szCs w:val="28"/>
         </w:rPr>
-        <w:t xml:space="preserve">residential </w:t>
-      </w:r>
-      <w:r>
-        <w:rPr>
-          <w:color w:val="auto"/>
-          <w:sz w:val="28"/>
-          <w:szCs w:val="28"/>
-        </w:rPr>
-        <w:t>business</w:t>
-      </w:r>
-      <w:r>
-        <w:rPr>
-          <w:color w:val="auto"/>
-          <w:sz w:val="28"/>
-          <w:szCs w:val="28"/>
-        </w:rPr>
-        <w:t xml:space="preserve"> side</w:t>
-      </w:r>
-      <w:r>
-        <w:rPr>
-          <w:color w:val="auto"/>
-          <w:sz w:val="28"/>
-          <w:szCs w:val="28"/>
-        </w:rPr>
-        <w:t xml:space="preserve"> and the </w:t>
-      </w:r>
-      <w:r>
-        <w:rPr>
-          <w:color w:val="auto"/>
-          <w:sz w:val="28"/>
-          <w:szCs w:val="28"/>
-        </w:rPr>
-        <w:t xml:space="preserve">booking keeping aspect of a </w:t>
-      </w:r>
-      <w:r>
-        <w:rPr>
-          <w:color w:val="auto"/>
-          <w:sz w:val="28"/>
-          <w:szCs w:val="28"/>
-        </w:rPr>
-        <w:t>property</w:t>
-      </w:r>
-      <w:r>
-        <w:rPr>
-          <w:color w:val="auto"/>
-          <w:sz w:val="28"/>
-          <w:szCs w:val="28"/>
-        </w:rPr>
-        <w:t>. For instance, Buildium allows its users to keep track of rental payments</w:t>
-      </w:r>
-      <w:r>
-        <w:rPr>
-          <w:color w:val="auto"/>
-          <w:sz w:val="28"/>
-          <w:szCs w:val="28"/>
-        </w:rPr>
-        <w:t>[</w:t>
-      </w:r>
-      <w:proofErr w:type="spellStart"/>
-      <w:r>
-        <w:rPr>
-          <w:color w:val="auto"/>
-          <w:sz w:val="28"/>
-          <w:szCs w:val="28"/>
-        </w:rPr>
-        <w:t>softwareadvice</w:t>
-      </w:r>
-      <w:proofErr w:type="spellEnd"/>
-      <w:r>
-        <w:rPr>
-          <w:color w:val="auto"/>
-          <w:sz w:val="28"/>
-          <w:szCs w:val="28"/>
-        </w:rPr>
-        <w:t>]</w:t>
-      </w:r>
-      <w:r>
-        <w:rPr>
-          <w:color w:val="auto"/>
-          <w:sz w:val="28"/>
-          <w:szCs w:val="28"/>
-        </w:rPr>
-        <w:t xml:space="preserve">. </w:t>
-      </w:r>
-      <w:r>
-        <w:rPr>
-          <w:color w:val="auto"/>
-          <w:sz w:val="28"/>
-          <w:szCs w:val="28"/>
-        </w:rPr>
-        <w:t>Property Man</w:t>
-      </w:r>
-      <w:r>
-        <w:rPr>
-          <w:color w:val="auto"/>
-          <w:sz w:val="28"/>
-          <w:szCs w:val="28"/>
-        </w:rPr>
-        <w:t xml:space="preserve">ager to Go </w:t>
-      </w:r>
-      <w:r>
-        <w:rPr>
-          <w:color w:val="auto"/>
-          <w:sz w:val="28"/>
-          <w:szCs w:val="28"/>
-        </w:rPr>
-        <w:t xml:space="preserve">will allow for a </w:t>
-      </w:r>
-      <w:r>
-        <w:rPr>
-          <w:color w:val="auto"/>
-          <w:sz w:val="28"/>
-          <w:szCs w:val="28"/>
-        </w:rPr>
         <w:t xml:space="preserve">common </w:t>
       </w:r>
       <w:r>
@@ -1288,6 +1583,14 @@
           <w:sz w:val="28"/>
           <w:szCs w:val="28"/>
         </w:rPr>
+        <w:t xml:space="preserve">the </w:t>
+      </w:r>
+      <w:r>
+        <w:rPr>
+          <w:color w:val="auto"/>
+          <w:sz w:val="28"/>
+          <w:szCs w:val="28"/>
+        </w:rPr>
         <w:t xml:space="preserve">maintenance </w:t>
       </w:r>
       <w:r>
@@ -1384,33 +1687,15 @@
           <w:sz w:val="28"/>
           <w:szCs w:val="28"/>
         </w:rPr>
-        <w:t xml:space="preserve"> </w:t>
-      </w:r>
-      <w:proofErr w:type="gramStart"/>
-      <w:r>
-        <w:rPr>
-          <w:color w:val="auto"/>
-          <w:sz w:val="28"/>
-          <w:szCs w:val="28"/>
-        </w:rPr>
-        <w:t xml:space="preserve">and </w:t>
-      </w:r>
-      <w:r>
-        <w:rPr>
-          <w:color w:val="auto"/>
-          <w:sz w:val="28"/>
-          <w:szCs w:val="28"/>
-        </w:rPr>
-        <w:t>also</w:t>
-      </w:r>
-      <w:proofErr w:type="gramEnd"/>
-      <w:r>
-        <w:rPr>
-          <w:color w:val="auto"/>
-          <w:sz w:val="28"/>
-          <w:szCs w:val="28"/>
-        </w:rPr>
-        <w:t xml:space="preserve"> needs to be managed</w:t>
+        <w:t>, in addition to simply wanting a upkept home. Thus, PMtoGo will allow those needs</w:t>
+      </w:r>
+      <w:r>
+        <w:rPr>
+          <w:color w:val="auto"/>
+          <w:sz w:val="28"/>
+          <w:szCs w:val="28"/>
+        </w:rPr>
+        <w:t xml:space="preserve"> to be managed</w:t>
       </w:r>
       <w:r>
         <w:rPr>
@@ -1456,6 +1741,7 @@
         <w:ind w:left="0"/>
       </w:pPr>
       <w:r>
+        <w:lastRenderedPageBreak/>
         <w:t>Pro</w:t>
       </w:r>
       <w:r>
@@ -1629,14 +1915,7 @@
           <w:sz w:val="28"/>
           <w:szCs w:val="28"/>
         </w:rPr>
-        <w:t xml:space="preserve">The </w:t>
-      </w:r>
-      <w:r>
-        <w:rPr>
-          <w:sz w:val="28"/>
-          <w:szCs w:val="28"/>
-        </w:rPr>
-        <w:t>client should be able to schedule appointments with a maintenance manager with an available date and time of their choosing</w:t>
+        <w:t>The client should be able to schedule appointments with a maintenance manager with an available date and time of their choosing</w:t>
       </w:r>
     </w:p>
     <w:p>
@@ -1717,7 +1996,7 @@
               <wp:inline distT="0" distB="0" distL="0" distR="0" wp14:anchorId="3829D9FD" wp14:editId="389C9980">
                 <wp:extent cx="647700" cy="60722"/>
                 <wp:effectExtent l="0" t="0" r="0" b="0"/>
-                <wp:docPr id="8" name=""/>
+                <wp:docPr id="8" name="Group 8"/>
                 <wp:cNvGraphicFramePr/>
                 <a:graphic xmlns:a="http://schemas.openxmlformats.org/drawingml/2006/main">
                   <a:graphicData uri="http://schemas.microsoft.com/office/word/2010/wordprocessingGroup">
@@ -1817,7 +2096,7 @@
           </mc:Choice>
           <mc:Fallback>
             <w:pict>
-              <v:group w14:anchorId="3829D9FD" id="_x0000_s1026" style="width:51pt;height:4.8pt;mso-position-horizontal-relative:char;mso-position-vertical-relative:line" coordorigin="8298,16105" coordsize="5896,375" o:gfxdata="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">
+              <v:group w14:anchorId="3829D9FD" id="Group 8" o:spid="_x0000_s1026" style="width:51pt;height:4.8pt;mso-position-horizontal-relative:char;mso-position-vertical-relative:line" coordorigin="8298,16105" coordsize="5896,375" o:gfxdata="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">
                 <v:group id="Group 18" o:spid="_x0000_s1027" style="position:absolute;left:8298;top:16105;width:5896;height:376" coordorigin="45805,25890" coordsize="10644,252" o:gfxdata="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">
                   <v:rect id="Rectangle 19" o:spid="_x0000_s1028" style="position:absolute;left:53663;top:23355;width:252;height:5322;rotation:-90;visibility:visible;mso-wrap-style:square;v-text-anchor:middle" o:gfxdata="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" fillcolor="#eb5600" stroked="f">
                     <v:textbox inset="2.53958mm,2.53958mm,2.53958mm,2.53958mm">
@@ -1883,6 +2162,7 @@
           <w:sz w:val="32"/>
           <w:szCs w:val="32"/>
         </w:rPr>
+        <w:lastRenderedPageBreak/>
         <w:t>Competitor #1</w:t>
       </w:r>
     </w:p>
@@ -1935,10 +2215,7 @@
         <w:t xml:space="preserve">***Info to incorporate* </w:t>
       </w:r>
       <w:r>
-        <w:t>The scope of th</w:t>
-      </w:r>
-      <w:r>
-        <w:t xml:space="preserve">e project entails </w:t>
+        <w:t xml:space="preserve">The scope of the project entails </w:t>
       </w:r>
     </w:p>
     <w:p>
@@ -1960,10 +2237,7 @@
     <w:p/>
     <w:p>
       <w:r>
-        <w:t xml:space="preserve">The successful bidder will be responsible for </w:t>
-      </w:r>
-      <w:r>
-        <w:t>providing any necessary technical support.</w:t>
+        <w:t>The successful bidder will be responsible for providing any necessary technical support.</w:t>
       </w:r>
     </w:p>
     <w:p/>
@@ -2011,10 +2285,7 @@
         <w:ind w:hanging="726"/>
       </w:pPr>
       <w:r>
-        <w:t>The client should be able to sc</w:t>
-      </w:r>
-      <w:r>
-        <w:t>hedule appointments with a maintenance manager</w:t>
+        <w:t>The client should be able to schedule appointments with a maintenance manager</w:t>
       </w:r>
     </w:p>
     <w:p>
@@ -2457,7 +2728,11 @@
         <w:t>https://www.softwareadvice.com/property/buildium-property-manager-profile/</w:t>
       </w:r>
     </w:p>
-    <w:p/>
+    <w:p>
+      <w:r>
+        <w:t>https://halespropertymanagement.com/buying-selling-renting/8-easy-wyas-to-make-your-rental-property-more-appealing-to-prospective-tenants/</w:t>
+      </w:r>
+    </w:p>
     <w:p/>
     <w:p/>
     <w:p/>
@@ -4708,6 +4983,7 @@
   </w:compat>
   <w:rsids>
     <w:rsidRoot w:val="00D15C5F"/>
+    <w:rsid w:val="00684C2C"/>
     <w:rsid w:val="00D15C5F"/>
   </w:rsids>
   <m:mathPr>

</xml_diff>